<commit_message>
Updated manual with new mouse functions and examples
</commit_message>
<xml_diff>
--- a/The Sprite32! User’s Manual.docx
+++ b/The Sprite32! User’s Manual.docx
@@ -34424,6 +34424,73 @@
           </w:p>
         </w:tc>
       </w:tr>
+      <w:tr>
+        <w:trPr>
+          <w:cantSplit w:val="0"/>
+          <w:tblHeader w:val="0"/>
+        </w:trPr>
+        <w:tc>
+          <w:tcPr>
+            <w:shd w:fill="auto" w:val="clear"/>
+            <w:tcMar>
+              <w:top w:w="100.0" w:type="dxa"/>
+              <w:left w:w="100.0" w:type="dxa"/>
+              <w:bottom w:w="100.0" w:type="dxa"/>
+              <w:right w:w="100.0" w:type="dxa"/>
+            </w:tcMar>
+            <w:vAlign w:val="top"/>
+          </w:tcPr>
+          <w:p>
+            <w:pPr>
+              <w:keepNext w:val="0"/>
+              <w:keepLines w:val="0"/>
+              <w:pageBreakBefore w:val="0"/>
+              <w:widowControl w:val="0"/>
+              <w:pBdr>
+                <w:top w:space="0" w:sz="0" w:val="nil"/>
+                <w:left w:space="0" w:sz="0" w:val="nil"/>
+                <w:bottom w:space="0" w:sz="0" w:val="nil"/>
+                <w:right w:space="0" w:sz="0" w:val="nil"/>
+                <w:between w:space="0" w:sz="0" w:val="nil"/>
+              </w:pBdr>
+              <w:shd w:fill="auto" w:val="clear"/>
+              <w:spacing w:after="0" w:before="0" w:line="240" w:lineRule="auto"/>
+              <w:ind w:left="0" w:right="0" w:firstLine="0"/>
+              <w:jc w:val="left"/>
+              <w:rPr/>
+            </w:pPr>
+            <w:r>
+              <w:rPr>
+                <w:rtl w:val="0"/>
+              </w:rPr>
+              <w:t xml:space="preserve">2</w:t>
+            </w:r>
+          </w:p>
+        </w:tc>
+        <w:tc>
+          <w:tcPr>
+            <w:shd w:fill="auto" w:val="clear"/>
+            <w:tcMar>
+              <w:top w:w="100.0" w:type="dxa"/>
+              <w:left w:w="100.0" w:type="dxa"/>
+              <w:bottom w:w="100.0" w:type="dxa"/>
+              <w:right w:w="100.0" w:type="dxa"/>
+            </w:tcMar>
+            <w:vAlign w:val="top"/>
+          </w:tcPr>
+          <w:p>
+            <w:pPr>
+              <w:rPr/>
+            </w:pPr>
+            <w:r>
+              <w:rPr>
+                <w:rtl w:val="0"/>
+              </w:rPr>
+              <w:t xml:space="preserve">Tertiary button (middle click)</w:t>
+            </w:r>
+          </w:p>
+        </w:tc>
+      </w:tr>
     </w:tbl>
     <w:p>
       <w:pPr>
@@ -34624,6 +34691,97 @@
         </w:rPr>
         <w:tab/>
         <w:t xml:space="preserve">OK</w:t>
+      </w:r>
+    </w:p>
+    <w:p>
+      <w:pPr>
+        <w:ind w:left="720" w:firstLine="0"/>
+        <w:rPr>
+          <w:rFonts w:ascii="Consolas" w:cs="Consolas" w:eastAsia="Consolas" w:hAnsi="Consolas"/>
+        </w:rPr>
+      </w:pPr>
+      <w:r>
+        <w:rPr>
+          <w:rtl w:val="0"/>
+        </w:rPr>
+      </w:r>
+    </w:p>
+    <w:p>
+      <w:pPr>
+        <w:ind w:left="720" w:firstLine="0"/>
+        <w:rPr>
+          <w:rFonts w:ascii="Consolas" w:cs="Consolas" w:eastAsia="Consolas" w:hAnsi="Consolas"/>
+        </w:rPr>
+      </w:pPr>
+      <w:r>
+        <w:rPr>
+          <w:rFonts w:ascii="Consolas" w:cs="Consolas" w:eastAsia="Consolas" w:hAnsi="Consolas"/>
+          <w:rtl w:val="0"/>
+        </w:rPr>
+        <w:tab/>
+        <w:t xml:space="preserve">IF MouseButton(2) EQ true THEN</w:t>
+      </w:r>
+    </w:p>
+    <w:p>
+      <w:pPr>
+        <w:ind w:left="720" w:firstLine="0"/>
+        <w:rPr>
+          <w:rFonts w:ascii="Consolas" w:cs="Consolas" w:eastAsia="Consolas" w:hAnsi="Consolas"/>
+        </w:rPr>
+      </w:pPr>
+      <w:r>
+        <w:rPr>
+          <w:rFonts w:ascii="Consolas" w:cs="Consolas" w:eastAsia="Consolas" w:hAnsi="Consolas"/>
+          <w:rtl w:val="0"/>
+        </w:rPr>
+        <w:t xml:space="preserve">      </w:t>
+        <w:tab/>
+        <w:t xml:space="preserve">Dump("MIDDLE BUTTON")</w:t>
+      </w:r>
+    </w:p>
+    <w:p>
+      <w:pPr>
+        <w:ind w:left="720" w:firstLine="0"/>
+        <w:rPr>
+          <w:rFonts w:ascii="Consolas" w:cs="Consolas" w:eastAsia="Consolas" w:hAnsi="Consolas"/>
+        </w:rPr>
+      </w:pPr>
+      <w:r>
+        <w:rPr>
+          <w:rFonts w:ascii="Consolas" w:cs="Consolas" w:eastAsia="Consolas" w:hAnsi="Consolas"/>
+          <w:rtl w:val="0"/>
+        </w:rPr>
+        <w:t xml:space="preserve">        </w:t>
+        <w:tab/>
+        <w:t xml:space="preserve">Wait(.1)</w:t>
+      </w:r>
+    </w:p>
+    <w:p>
+      <w:pPr>
+        <w:ind w:left="720" w:firstLine="720"/>
+        <w:rPr>
+          <w:rFonts w:ascii="Consolas" w:cs="Consolas" w:eastAsia="Consolas" w:hAnsi="Consolas"/>
+        </w:rPr>
+      </w:pPr>
+      <w:r>
+        <w:rPr>
+          <w:rFonts w:ascii="Consolas" w:cs="Consolas" w:eastAsia="Consolas" w:hAnsi="Consolas"/>
+          <w:rtl w:val="0"/>
+        </w:rPr>
+        <w:t xml:space="preserve">OK</w:t>
+      </w:r>
+    </w:p>
+    <w:p>
+      <w:pPr>
+        <w:ind w:left="720" w:firstLine="0"/>
+        <w:rPr>
+          <w:rFonts w:ascii="Consolas" w:cs="Consolas" w:eastAsia="Consolas" w:hAnsi="Consolas"/>
+        </w:rPr>
+      </w:pPr>
+      <w:r>
+        <w:rPr>
+          <w:rtl w:val="0"/>
+        </w:rPr>
       </w:r>
     </w:p>
     <w:p>
@@ -60176,6 +60334,60 @@
                 <w:rtl w:val="0"/>
               </w:rPr>
               <w:t xml:space="preserve">Secondary button (right click)</w:t>
+            </w:r>
+          </w:p>
+        </w:tc>
+      </w:tr>
+      <w:tr>
+        <w:trPr>
+          <w:cantSplit w:val="0"/>
+          <w:tblHeader w:val="0"/>
+        </w:trPr>
+        <w:tc>
+          <w:tcPr>
+            <w:shd w:fill="auto" w:val="clear"/>
+            <w:tcMar>
+              <w:top w:w="100.0" w:type="dxa"/>
+              <w:left w:w="100.0" w:type="dxa"/>
+              <w:bottom w:w="100.0" w:type="dxa"/>
+              <w:right w:w="100.0" w:type="dxa"/>
+            </w:tcMar>
+            <w:vAlign w:val="top"/>
+          </w:tcPr>
+          <w:p>
+            <w:pPr>
+              <w:widowControl w:val="0"/>
+              <w:spacing w:line="240" w:lineRule="auto"/>
+              <w:rPr/>
+            </w:pPr>
+            <w:r>
+              <w:rPr>
+                <w:rtl w:val="0"/>
+              </w:rPr>
+              <w:t xml:space="preserve">2</w:t>
+            </w:r>
+          </w:p>
+        </w:tc>
+        <w:tc>
+          <w:tcPr>
+            <w:shd w:fill="auto" w:val="clear"/>
+            <w:tcMar>
+              <w:top w:w="100.0" w:type="dxa"/>
+              <w:left w:w="100.0" w:type="dxa"/>
+              <w:bottom w:w="100.0" w:type="dxa"/>
+              <w:right w:w="100.0" w:type="dxa"/>
+            </w:tcMar>
+            <w:vAlign w:val="top"/>
+          </w:tcPr>
+          <w:p>
+            <w:pPr>
+              <w:rPr/>
+            </w:pPr>
+            <w:r>
+              <w:rPr>
+                <w:rtl w:val="0"/>
+              </w:rPr>
+              <w:t xml:space="preserve">Tertiary button (middle click)</w:t>
             </w:r>
           </w:p>
         </w:tc>

</xml_diff>